<commit_message>
trying to figure out web.xml
</commit_message>
<xml_diff>
--- a/CST8218 Project Proposal Final Version SENT TO DK.docx
+++ b/CST8218 Project Proposal Final Version SENT TO DK.docx
@@ -1043,6 +1043,16 @@
       </w:r>
       <w:proofErr w:type="spellEnd"/>
     </w:p>
+    <w:p>
+      <w:r>
+        <w:t>-</w:t>
+      </w:r>
+      <w:proofErr w:type="spellStart"/>
+      <w:r>
+        <w:t>Privilage</w:t>
+      </w:r>
+      <w:proofErr w:type="spellEnd"/>
+    </w:p>
     <w:p/>
     <w:p>
       <w:r>
@@ -1051,6 +1061,7 @@
     </w:p>
     <w:p/>
     <w:p>
+      <w:bookmarkStart w:id="0" w:name="_GoBack"/>
       <w:r>
         <w:t>ZERO or MANY</w:t>
       </w:r>
@@ -1337,7 +1348,6 @@
     <w:p/>
     <w:p>
       <w:r>
-        <w:lastRenderedPageBreak/>
         <w:t xml:space="preserve">ONE </w:t>
       </w:r>
       <w:r>
@@ -1398,6 +1408,11 @@
       </w:r>
     </w:p>
     <w:p>
+      <w:pPr>
+        <w:rPr>
+          <w:i/>
+        </w:rPr>
+      </w:pPr>
       <w:r>
         <w:t xml:space="preserve">ONE </w:t>
       </w:r>
@@ -1417,6 +1432,15 @@
         <w:t>Posts</w:t>
       </w:r>
     </w:p>
+    <w:bookmarkEnd w:id="0"/>
+    <w:p>
+      <w:pPr>
+        <w:rPr>
+          <w:i/>
+        </w:rPr>
+      </w:pPr>
+    </w:p>
+    <w:p/>
     <w:p/>
     <w:p>
       <w:r>
@@ -1843,8 +1867,6 @@
         </w:rPr>
         <w:t xml:space="preserve"> </w:t>
       </w:r>
-      <w:bookmarkStart w:id="0" w:name="_GoBack"/>
-      <w:bookmarkEnd w:id="0"/>
       <w:r>
         <w:rPr>
           <w:b/>
@@ -2347,7 +2369,6 @@
         <w:rPr>
           <w:b/>
         </w:rPr>
-        <w:lastRenderedPageBreak/>
         <w:t xml:space="preserve">Week 12 </w:t>
       </w:r>
       <w:r>

</xml_diff>